<commit_message>
derniereVersion de cahier de charge
</commit_message>
<xml_diff>
--- a/cahier_de_charges.docx
+++ b/cahier_de_charges.docx
@@ -1,60 +1,28 @@
 
 <file path=word/document.xml><?xml version="1.0" encoding="utf-8"?>
-<w:document xmlns:wpc="http://schemas.microsoft.com/office/word/2010/wordprocessingCanvas" xmlns:mc="http://schemas.openxmlformats.org/markup-compatibility/2006" xmlns:o="urn:schemas-microsoft-com:office:office" xmlns:r="http://schemas.openxmlformats.org/officeDocument/2006/relationships" xmlns:m="http://schemas.openxmlformats.org/officeDocument/2006/math" xmlns:v="urn:schemas-microsoft-com:vml" xmlns:wp14="http://schemas.microsoft.com/office/word/2010/wordprocessingDrawing" xmlns:wp="http://schemas.openxmlformats.org/drawingml/2006/wordprocessingDrawing" xmlns:w10="urn:schemas-microsoft-com:office:word" xmlns:w="http://schemas.openxmlformats.org/wordprocessingml/2006/main" xmlns:w14="http://schemas.microsoft.com/office/word/2010/wordml" xmlns:wpg="http://schemas.microsoft.com/office/word/2010/wordprocessingGroup" xmlns:wpi="http://schemas.microsoft.com/office/word/2010/wordprocessingInk" xmlns:wne="http://schemas.microsoft.com/office/word/2006/wordml" xmlns:wps="http://schemas.microsoft.com/office/word/2010/wordprocessingShape" mc:Ignorable="w14 wp14">
+<w:document xmlns:ve="http://schemas.openxmlformats.org/markup-compatibility/2006" xmlns:o="urn:schemas-microsoft-com:office:office" xmlns:r="http://schemas.openxmlformats.org/officeDocument/2006/relationships" xmlns:m="http://schemas.openxmlformats.org/officeDocument/2006/math" xmlns:v="urn:schemas-microsoft-com:vml" xmlns:wp="http://schemas.openxmlformats.org/drawingml/2006/wordprocessingDrawing" xmlns:w10="urn:schemas-microsoft-com:office:word" xmlns:w="http://schemas.openxmlformats.org/wordprocessingml/2006/main" xmlns:wne="http://schemas.microsoft.com/office/word/2006/wordml">
   <w:body>
     <w:p>
       <w:pPr>
         <w:jc w:val="center"/>
         <w:rPr>
           <w:b/>
-          <w:color w:val="FFFEFD" w:themeColor="accent6" w:themeTint="02"/>
+          <w:color w:val="FFFEFD" w:themeColor="accent6" w:themeTint="2"/>
           <w:spacing w:val="10"/>
           <w:sz w:val="44"/>
           <w:szCs w:val="44"/>
           <w:lang w:val="fr-FR"/>
-          <w14:glow w14:rad="53098">
-            <w14:schemeClr w14:val="accent6">
-              <w14:alpha w14:val="70000"/>
-              <w14:satMod w14:val="180000"/>
-            </w14:schemeClr>
-          </w14:glow>
-          <w14:textOutline w14:w="6350" w14:cap="flat" w14:cmpd="sng" w14:algn="ctr">
-            <w14:solidFill>
-              <w14:schemeClr w14:val="accent6">
-                <w14:satMod w14:val="120000"/>
-                <w14:shade w14:val="80000"/>
-              </w14:schemeClr>
-            </w14:solidFill>
-            <w14:prstDash w14:val="solid"/>
-            <w14:round/>
-          </w14:textOutline>
         </w:rPr>
       </w:pPr>
       <w:r>
         <w:rPr>
           <w:b/>
-          <w:color w:val="FFFEFD" w:themeColor="accent6" w:themeTint="02"/>
+          <w:color w:val="FFFEFD" w:themeColor="accent6" w:themeTint="2"/>
           <w:spacing w:val="10"/>
           <w:sz w:val="44"/>
           <w:szCs w:val="44"/>
           <w:bdr w:val="single" w:sz="4" w:space="0" w:color="00B050"/>
           <w:lang w:val="fr-FR"/>
-          <w14:glow w14:rad="53098">
-            <w14:schemeClr w14:val="accent6">
-              <w14:alpha w14:val="70000"/>
-              <w14:satMod w14:val="180000"/>
-            </w14:schemeClr>
-          </w14:glow>
-          <w14:textOutline w14:w="6350" w14:cap="flat" w14:cmpd="sng" w14:algn="ctr">
-            <w14:solidFill>
-              <w14:schemeClr w14:val="accent6">
-                <w14:satMod w14:val="120000"/>
-                <w14:shade w14:val="80000"/>
-              </w14:schemeClr>
-            </w14:solidFill>
-            <w14:prstDash w14:val="solid"/>
-            <w14:round/>
-          </w14:textOutline>
         </w:rPr>
         <w:t>Projet : Gestion des emplois du temps</w:t>
       </w:r>
@@ -66,23 +34,6 @@
           <w:sz w:val="52"/>
           <w:szCs w:val="52"/>
           <w:lang w:val="fr-FR"/>
-          <w14:shadow w14:blurRad="63500" w14:dist="0" w14:dir="3600000" w14:sx="100000" w14:sy="100000" w14:kx="0" w14:ky="0" w14:algn="tl">
-            <w14:srgbClr w14:val="000000">
-              <w14:alpha w14:val="30000"/>
-            </w14:srgbClr>
-          </w14:shadow>
-          <w14:textOutline w14:w="9207" w14:cap="flat" w14:cmpd="sng" w14:algn="ctr">
-            <w14:solidFill>
-              <w14:srgbClr w14:val="FFFFFF"/>
-            </w14:solidFill>
-            <w14:prstDash w14:val="solid"/>
-            <w14:round/>
-          </w14:textOutline>
-          <w14:textFill>
-            <w14:solidFill>
-              <w14:srgbClr w14:val="FFFFFF"/>
-            </w14:solidFill>
-          </w14:textFill>
         </w:rPr>
       </w:pPr>
       <w:r>
@@ -90,23 +41,6 @@
           <w:sz w:val="52"/>
           <w:szCs w:val="52"/>
           <w:lang w:val="fr-FR"/>
-          <w14:shadow w14:blurRad="63500" w14:dist="0" w14:dir="3600000" w14:sx="100000" w14:sy="100000" w14:kx="0" w14:ky="0" w14:algn="tl">
-            <w14:srgbClr w14:val="000000">
-              <w14:alpha w14:val="30000"/>
-            </w14:srgbClr>
-          </w14:shadow>
-          <w14:textOutline w14:w="9207" w14:cap="flat" w14:cmpd="sng" w14:algn="ctr">
-            <w14:solidFill>
-              <w14:srgbClr w14:val="FFFFFF"/>
-            </w14:solidFill>
-            <w14:prstDash w14:val="solid"/>
-            <w14:round/>
-          </w14:textOutline>
-          <w14:textFill>
-            <w14:solidFill>
-              <w14:srgbClr w14:val="FFFFFF"/>
-            </w14:solidFill>
-          </w14:textFill>
         </w:rPr>
         <w:t>Cahier des charges</w:t>
       </w:r>
@@ -118,42 +52,6 @@
           <w:sz w:val="44"/>
           <w:szCs w:val="44"/>
           <w:lang w:val="fr-FR"/>
-          <w14:shadow w14:blurRad="69850" w14:dist="43180" w14:dir="5400000" w14:sx="0" w14:sy="0" w14:kx="0" w14:ky="0" w14:algn="none">
-            <w14:srgbClr w14:val="000000">
-              <w14:alpha w14:val="35000"/>
-            </w14:srgbClr>
-          </w14:shadow>
-          <w14:textOutline w14:w="952" w14:cap="flat" w14:cmpd="sng" w14:algn="ctr">
-            <w14:noFill/>
-            <w14:prstDash w14:val="solid"/>
-            <w14:round/>
-          </w14:textOutline>
-          <w14:textFill>
-            <w14:gradFill>
-              <w14:gsLst>
-                <w14:gs w14:pos="0">
-                  <w14:schemeClr w14:val="accent6">
-                    <w14:shade w14:val="20000"/>
-                    <w14:satMod w14:val="200000"/>
-                  </w14:schemeClr>
-                </w14:gs>
-                <w14:gs w14:pos="78000">
-                  <w14:schemeClr w14:val="accent6">
-                    <w14:tint w14:val="90000"/>
-                    <w14:shade w14:val="89000"/>
-                    <w14:satMod w14:val="220000"/>
-                  </w14:schemeClr>
-                </w14:gs>
-                <w14:gs w14:pos="100000">
-                  <w14:schemeClr w14:val="accent6">
-                    <w14:tint w14:val="12000"/>
-                    <w14:satMod w14:val="255000"/>
-                  </w14:schemeClr>
-                </w14:gs>
-              </w14:gsLst>
-              <w14:lin w14:ang="5400000" w14:scaled="0"/>
-            </w14:gradFill>
-          </w14:textFill>
         </w:rPr>
       </w:pPr>
       <w:r>
@@ -162,42 +60,6 @@
           <w:sz w:val="44"/>
           <w:szCs w:val="44"/>
           <w:lang w:val="fr-FR"/>
-          <w14:shadow w14:blurRad="69850" w14:dist="43180" w14:dir="5400000" w14:sx="0" w14:sy="0" w14:kx="0" w14:ky="0" w14:algn="none">
-            <w14:srgbClr w14:val="000000">
-              <w14:alpha w14:val="35000"/>
-            </w14:srgbClr>
-          </w14:shadow>
-          <w14:textOutline w14:w="952" w14:cap="flat" w14:cmpd="sng" w14:algn="ctr">
-            <w14:noFill/>
-            <w14:prstDash w14:val="solid"/>
-            <w14:round/>
-          </w14:textOutline>
-          <w14:textFill>
-            <w14:gradFill>
-              <w14:gsLst>
-                <w14:gs w14:pos="0">
-                  <w14:schemeClr w14:val="accent6">
-                    <w14:shade w14:val="20000"/>
-                    <w14:satMod w14:val="200000"/>
-                  </w14:schemeClr>
-                </w14:gs>
-                <w14:gs w14:pos="78000">
-                  <w14:schemeClr w14:val="accent6">
-                    <w14:tint w14:val="90000"/>
-                    <w14:shade w14:val="89000"/>
-                    <w14:satMod w14:val="220000"/>
-                  </w14:schemeClr>
-                </w14:gs>
-                <w14:gs w14:pos="100000">
-                  <w14:schemeClr w14:val="accent6">
-                    <w14:tint w14:val="12000"/>
-                    <w14:satMod w14:val="255000"/>
-                  </w14:schemeClr>
-                </w14:gs>
-              </w14:gsLst>
-              <w14:lin w14:ang="5400000" w14:scaled="0"/>
-            </w14:gradFill>
-          </w14:textFill>
         </w:rPr>
         <w:t>1_introduction:</w:t>
       </w:r>
@@ -218,7 +80,16 @@
           <w:shd w:val="clear" w:color="auto" w:fill="F7F7F8"/>
           <w:lang w:val="fr-FR"/>
         </w:rPr>
-        <w:t>L'objectif de cette application web est de permettre aux étudiants, aux enseignants et au personnel administratif de consulter et de gérer facilement leur emploi du temps. Cette application doit être facile à utiliser, intuitive et permettre une mise à jour en temps réel de l'emploi du temps.</w:t>
+        <w:t xml:space="preserve">L'objectif de cette application web est de permettre </w:t>
+      </w:r>
+      <w:r>
+        <w:rPr>
+          <w:rFonts w:ascii="Segoe UI" w:hAnsi="Segoe UI" w:cs="Segoe UI"/>
+          <w:color w:val="374151"/>
+          <w:shd w:val="clear" w:color="auto" w:fill="F7F7F8"/>
+          <w:lang w:val="fr-FR"/>
+        </w:rPr>
+        <w:t>de gestion scolaire destinée à faciliter la gestion quotidienne des établissements scolaires. Cette application est destinée à aider les écoles et les lycées à gérer efficacement leurs ressources et leurs activités</w:t>
       </w:r>
     </w:p>
     <w:p>
@@ -228,42 +99,6 @@
           <w:sz w:val="44"/>
           <w:szCs w:val="44"/>
           <w:lang w:val="fr-FR"/>
-          <w14:shadow w14:blurRad="69850" w14:dist="43180" w14:dir="5400000" w14:sx="0" w14:sy="0" w14:kx="0" w14:ky="0" w14:algn="none">
-            <w14:srgbClr w14:val="000000">
-              <w14:alpha w14:val="35000"/>
-            </w14:srgbClr>
-          </w14:shadow>
-          <w14:textOutline w14:w="952" w14:cap="flat" w14:cmpd="sng" w14:algn="ctr">
-            <w14:noFill/>
-            <w14:prstDash w14:val="solid"/>
-            <w14:round/>
-          </w14:textOutline>
-          <w14:textFill>
-            <w14:gradFill>
-              <w14:gsLst>
-                <w14:gs w14:pos="0">
-                  <w14:schemeClr w14:val="accent6">
-                    <w14:shade w14:val="20000"/>
-                    <w14:satMod w14:val="200000"/>
-                  </w14:schemeClr>
-                </w14:gs>
-                <w14:gs w14:pos="78000">
-                  <w14:schemeClr w14:val="accent6">
-                    <w14:tint w14:val="90000"/>
-                    <w14:shade w14:val="89000"/>
-                    <w14:satMod w14:val="220000"/>
-                  </w14:schemeClr>
-                </w14:gs>
-                <w14:gs w14:pos="100000">
-                  <w14:schemeClr w14:val="accent6">
-                    <w14:tint w14:val="12000"/>
-                    <w14:satMod w14:val="255000"/>
-                  </w14:schemeClr>
-                </w14:gs>
-              </w14:gsLst>
-              <w14:lin w14:ang="5400000" w14:scaled="0"/>
-            </w14:gradFill>
-          </w14:textFill>
         </w:rPr>
       </w:pPr>
       <w:r>
@@ -272,42 +107,6 @@
           <w:sz w:val="44"/>
           <w:szCs w:val="44"/>
           <w:lang w:val="fr-FR"/>
-          <w14:shadow w14:blurRad="69850" w14:dist="43180" w14:dir="5400000" w14:sx="0" w14:sy="0" w14:kx="0" w14:ky="0" w14:algn="none">
-            <w14:srgbClr w14:val="000000">
-              <w14:alpha w14:val="35000"/>
-            </w14:srgbClr>
-          </w14:shadow>
-          <w14:textOutline w14:w="952" w14:cap="flat" w14:cmpd="sng" w14:algn="ctr">
-            <w14:noFill/>
-            <w14:prstDash w14:val="solid"/>
-            <w14:round/>
-          </w14:textOutline>
-          <w14:textFill>
-            <w14:gradFill>
-              <w14:gsLst>
-                <w14:gs w14:pos="0">
-                  <w14:schemeClr w14:val="accent6">
-                    <w14:shade w14:val="20000"/>
-                    <w14:satMod w14:val="200000"/>
-                  </w14:schemeClr>
-                </w14:gs>
-                <w14:gs w14:pos="78000">
-                  <w14:schemeClr w14:val="accent6">
-                    <w14:tint w14:val="90000"/>
-                    <w14:shade w14:val="89000"/>
-                    <w14:satMod w14:val="220000"/>
-                  </w14:schemeClr>
-                </w14:gs>
-                <w14:gs w14:pos="100000">
-                  <w14:schemeClr w14:val="accent6">
-                    <w14:tint w14:val="12000"/>
-                    <w14:satMod w14:val="255000"/>
-                  </w14:schemeClr>
-                </w14:gs>
-              </w14:gsLst>
-              <w14:lin w14:ang="5400000" w14:scaled="0"/>
-            </w14:gradFill>
-          </w14:textFill>
         </w:rPr>
         <w:t>2_Fonctionnalités:</w:t>
       </w:r>
@@ -336,29 +135,23 @@
         <w:pStyle w:val="Paragraphedeliste"/>
         <w:numPr>
           <w:ilvl w:val="0"/>
-          <w:numId w:val="1"/>
+          <w:numId w:val="5"/>
         </w:numPr>
         <w:rPr>
-          <w:lang w:val="fr-FR"/>
-        </w:rPr>
-      </w:pPr>
-      <w:r>
-        <w:rPr>
-          <w:rFonts w:ascii="Segoe UI" w:hAnsi="Segoe UI" w:cs="Segoe UI"/>
-          <w:color w:val="374151"/>
-          <w:shd w:val="clear" w:color="auto" w:fill="F7F7F8"/>
-          <w:lang w:val="fr-FR"/>
-        </w:rPr>
-        <w:t>Affichage de l'emploi du temps hebdomadaire pour chaque utilisateur</w:t>
-      </w:r>
-      <w:r>
-        <w:rPr>
-          <w:rFonts w:ascii="Segoe UI" w:hAnsi="Segoe UI" w:cs="Segoe UI"/>
-          <w:color w:val="374151"/>
-          <w:shd w:val="clear" w:color="auto" w:fill="F7F7F8"/>
-          <w:lang w:val="fr-FR"/>
-        </w:rPr>
-        <w:t>.</w:t>
+          <w:rFonts w:ascii="Segoe UI" w:hAnsi="Segoe UI" w:cs="Segoe UI"/>
+          <w:color w:val="374151"/>
+          <w:shd w:val="clear" w:color="auto" w:fill="F7F7F8"/>
+          <w:lang w:val="fr-FR"/>
+        </w:rPr>
+      </w:pPr>
+      <w:r>
+        <w:rPr>
+          <w:rFonts w:ascii="Segoe UI" w:hAnsi="Segoe UI" w:cs="Segoe UI"/>
+          <w:color w:val="374151"/>
+          <w:shd w:val="clear" w:color="auto" w:fill="F7F7F8"/>
+          <w:lang w:val="fr-FR"/>
+        </w:rPr>
+        <w:t xml:space="preserve">M0 : Authentification </w:t>
       </w:r>
     </w:p>
     <w:p>
@@ -366,29 +159,65 @@
         <w:pStyle w:val="Paragraphedeliste"/>
         <w:numPr>
           <w:ilvl w:val="0"/>
-          <w:numId w:val="1"/>
+          <w:numId w:val="5"/>
         </w:numPr>
         <w:rPr>
-          <w:lang w:val="fr-FR"/>
-        </w:rPr>
-      </w:pPr>
-      <w:r>
-        <w:rPr>
-          <w:rFonts w:ascii="Segoe UI" w:hAnsi="Segoe UI" w:cs="Segoe UI"/>
-          <w:color w:val="374151"/>
-          <w:shd w:val="clear" w:color="auto" w:fill="F7F7F8"/>
-          <w:lang w:val="fr-FR"/>
-        </w:rPr>
-        <w:t>Possibilité de filtrer l'affichage par type de cours (TD, TP, CM) et par jour de la semaine</w:t>
-      </w:r>
-      <w:r>
-        <w:rPr>
-          <w:rFonts w:ascii="Segoe UI" w:hAnsi="Segoe UI" w:cs="Segoe UI"/>
-          <w:color w:val="374151"/>
-          <w:shd w:val="clear" w:color="auto" w:fill="F7F7F8"/>
-          <w:lang w:val="fr-FR"/>
-        </w:rPr>
-        <w:t>.</w:t>
+          <w:rFonts w:ascii="Segoe UI" w:hAnsi="Segoe UI" w:cs="Segoe UI"/>
+          <w:color w:val="374151"/>
+          <w:shd w:val="clear" w:color="auto" w:fill="F7F7F8"/>
+          <w:lang w:val="fr-FR"/>
+        </w:rPr>
+      </w:pPr>
+      <w:r>
+        <w:rPr>
+          <w:rFonts w:ascii="Segoe UI" w:hAnsi="Segoe UI" w:cs="Segoe UI"/>
+          <w:color w:val="374151"/>
+          <w:shd w:val="clear" w:color="auto" w:fill="F7F7F8"/>
+          <w:lang w:val="fr-FR"/>
+        </w:rPr>
+        <w:t>M1 :</w:t>
+      </w:r>
+      <w:r>
+        <w:rPr>
+          <w:lang w:val="fr-FR"/>
+        </w:rPr>
+        <w:t xml:space="preserve"> </w:t>
+      </w:r>
+      <w:r>
+        <w:rPr>
+          <w:rFonts w:ascii="Segoe UI" w:hAnsi="Segoe UI" w:cs="Segoe UI"/>
+          <w:color w:val="374151"/>
+          <w:shd w:val="clear" w:color="auto" w:fill="F7F7F8"/>
+          <w:lang w:val="fr-FR"/>
+        </w:rPr>
+        <w:t xml:space="preserve">gestion </w:t>
+      </w:r>
+      <w:r>
+        <w:rPr>
+          <w:rFonts w:ascii="Segoe UI" w:hAnsi="Segoe UI" w:cs="Segoe UI"/>
+          <w:color w:val="374151"/>
+          <w:shd w:val="clear" w:color="auto" w:fill="F7F7F8"/>
+          <w:lang w:val="fr-FR"/>
+        </w:rPr>
+        <w:t xml:space="preserve">des </w:t>
+      </w:r>
+      <w:r>
+        <w:rPr>
+          <w:rFonts w:ascii="Segoe UI" w:hAnsi="Segoe UI" w:cs="Segoe UI"/>
+          <w:color w:val="374151"/>
+          <w:shd w:val="clear" w:color="auto" w:fill="F7F7F8"/>
+          <w:lang w:val="fr-FR"/>
+        </w:rPr>
+        <w:t>compte</w:t>
+      </w:r>
+      <w:r>
+        <w:rPr>
+          <w:rFonts w:ascii="Segoe UI" w:hAnsi="Segoe UI" w:cs="Segoe UI"/>
+          <w:color w:val="374151"/>
+          <w:shd w:val="clear" w:color="auto" w:fill="F7F7F8"/>
+          <w:lang w:val="fr-FR"/>
+        </w:rPr>
+        <w:t xml:space="preserve">s </w:t>
       </w:r>
     </w:p>
     <w:p>
@@ -396,29 +225,35 @@
         <w:pStyle w:val="Paragraphedeliste"/>
         <w:numPr>
           <w:ilvl w:val="0"/>
-          <w:numId w:val="1"/>
+          <w:numId w:val="5"/>
         </w:numPr>
         <w:rPr>
-          <w:lang w:val="fr-FR"/>
-        </w:rPr>
-      </w:pPr>
-      <w:r>
-        <w:rPr>
-          <w:rFonts w:ascii="Segoe UI" w:hAnsi="Segoe UI" w:cs="Segoe UI"/>
-          <w:color w:val="374151"/>
-          <w:shd w:val="clear" w:color="auto" w:fill="F7F7F8"/>
-          <w:lang w:val="fr-FR"/>
-        </w:rPr>
-        <w:t xml:space="preserve">Possibilité de modifier l'emploi du temps en temps réel pour les enseignants et les membres du personnel </w:t>
-      </w:r>
-      <w:r>
-        <w:rPr>
-          <w:rFonts w:ascii="Segoe UI" w:hAnsi="Segoe UI" w:cs="Segoe UI"/>
-          <w:color w:val="374151"/>
-          <w:shd w:val="clear" w:color="auto" w:fill="F7F7F8"/>
-          <w:lang w:val="fr-FR"/>
-        </w:rPr>
-        <w:t>administrative.</w:t>
+          <w:rFonts w:ascii="Segoe UI" w:hAnsi="Segoe UI" w:cs="Segoe UI"/>
+          <w:color w:val="374151"/>
+          <w:shd w:val="clear" w:color="auto" w:fill="F7F7F8"/>
+          <w:lang w:val="fr-FR"/>
+        </w:rPr>
+      </w:pPr>
+      <w:r>
+        <w:rPr>
+          <w:rFonts w:ascii="Segoe UI" w:hAnsi="Segoe UI" w:cs="Segoe UI"/>
+          <w:color w:val="374151"/>
+          <w:shd w:val="clear" w:color="auto" w:fill="F7F7F8"/>
+          <w:lang w:val="fr-FR"/>
+        </w:rPr>
+        <w:t>M2 :</w:t>
+      </w:r>
+      <w:r>
+        <w:t xml:space="preserve"> </w:t>
+      </w:r>
+      <w:r>
+        <w:rPr>
+          <w:rFonts w:ascii="Segoe UI" w:hAnsi="Segoe UI" w:cs="Segoe UI"/>
+          <w:color w:val="374151"/>
+          <w:shd w:val="clear" w:color="auto" w:fill="F7F7F8"/>
+          <w:lang w:val="fr-FR"/>
+        </w:rPr>
+        <w:t>Gestion des utilisateurs</w:t>
       </w:r>
     </w:p>
     <w:p>
@@ -426,29 +261,35 @@
         <w:pStyle w:val="Paragraphedeliste"/>
         <w:numPr>
           <w:ilvl w:val="0"/>
-          <w:numId w:val="1"/>
+          <w:numId w:val="5"/>
         </w:numPr>
         <w:rPr>
-          <w:lang w:val="fr-FR"/>
-        </w:rPr>
-      </w:pPr>
-      <w:r>
-        <w:rPr>
-          <w:rFonts w:ascii="Segoe UI" w:hAnsi="Segoe UI" w:cs="Segoe UI"/>
-          <w:color w:val="374151"/>
-          <w:shd w:val="clear" w:color="auto" w:fill="F7F7F8"/>
-          <w:lang w:val="fr-FR"/>
-        </w:rPr>
-        <w:t>Possibilité de signaler les absences des étudiants et les annulations de cours</w:t>
-      </w:r>
-      <w:r>
-        <w:rPr>
-          <w:rFonts w:ascii="Segoe UI" w:hAnsi="Segoe UI" w:cs="Segoe UI"/>
-          <w:color w:val="374151"/>
-          <w:shd w:val="clear" w:color="auto" w:fill="F7F7F8"/>
-          <w:lang w:val="fr-FR"/>
-        </w:rPr>
-        <w:t>.</w:t>
+          <w:rFonts w:ascii="Segoe UI" w:hAnsi="Segoe UI" w:cs="Segoe UI"/>
+          <w:color w:val="374151"/>
+          <w:shd w:val="clear" w:color="auto" w:fill="F7F7F8"/>
+          <w:lang w:val="fr-FR"/>
+        </w:rPr>
+      </w:pPr>
+      <w:r>
+        <w:rPr>
+          <w:rFonts w:ascii="Segoe UI" w:hAnsi="Segoe UI" w:cs="Segoe UI"/>
+          <w:color w:val="374151"/>
+          <w:shd w:val="clear" w:color="auto" w:fill="F7F7F8"/>
+          <w:lang w:val="fr-FR"/>
+        </w:rPr>
+        <w:t>M3 :</w:t>
+      </w:r>
+      <w:r>
+        <w:t xml:space="preserve"> </w:t>
+      </w:r>
+      <w:r>
+        <w:rPr>
+          <w:rFonts w:ascii="Segoe UI" w:hAnsi="Segoe UI" w:cs="Segoe UI"/>
+          <w:color w:val="374151"/>
+          <w:shd w:val="clear" w:color="auto" w:fill="F7F7F8"/>
+          <w:lang w:val="fr-FR"/>
+        </w:rPr>
+        <w:t>gestion Stagire</w:t>
       </w:r>
     </w:p>
     <w:p>
@@ -456,29 +297,44 @@
         <w:pStyle w:val="Paragraphedeliste"/>
         <w:numPr>
           <w:ilvl w:val="0"/>
-          <w:numId w:val="1"/>
+          <w:numId w:val="5"/>
         </w:numPr>
         <w:rPr>
-          <w:lang w:val="fr-FR"/>
-        </w:rPr>
-      </w:pPr>
-      <w:r>
-        <w:rPr>
-          <w:rFonts w:ascii="Segoe UI" w:hAnsi="Segoe UI" w:cs="Segoe UI"/>
-          <w:color w:val="374151"/>
-          <w:shd w:val="clear" w:color="auto" w:fill="F7F7F8"/>
-          <w:lang w:val="fr-FR"/>
-        </w:rPr>
-        <w:t>Possibilité d'envoyer des notifications par courrier électronique ou SMS en cas de changement de l'emploi du temps</w:t>
-      </w:r>
-      <w:r>
-        <w:rPr>
-          <w:rFonts w:ascii="Segoe UI" w:hAnsi="Segoe UI" w:cs="Segoe UI"/>
-          <w:color w:val="374151"/>
-          <w:shd w:val="clear" w:color="auto" w:fill="F7F7F8"/>
-          <w:lang w:val="fr-FR"/>
-        </w:rPr>
-        <w:t>.</w:t>
+          <w:rFonts w:ascii="Segoe UI" w:hAnsi="Segoe UI" w:cs="Segoe UI"/>
+          <w:color w:val="374151"/>
+          <w:shd w:val="clear" w:color="auto" w:fill="F7F7F8"/>
+          <w:lang w:val="fr-FR"/>
+        </w:rPr>
+      </w:pPr>
+      <w:r>
+        <w:rPr>
+          <w:rFonts w:ascii="Segoe UI" w:hAnsi="Segoe UI" w:cs="Segoe UI"/>
+          <w:color w:val="374151"/>
+          <w:shd w:val="clear" w:color="auto" w:fill="F7F7F8"/>
+          <w:lang w:val="fr-FR"/>
+        </w:rPr>
+        <w:t>M4 :</w:t>
+      </w:r>
+      <w:r>
+        <w:t xml:space="preserve"> </w:t>
+      </w:r>
+      <w:r>
+        <w:rPr>
+          <w:rFonts w:ascii="Segoe UI" w:hAnsi="Segoe UI" w:cs="Segoe UI"/>
+          <w:color w:val="374151"/>
+          <w:shd w:val="clear" w:color="auto" w:fill="F7F7F8"/>
+          <w:lang w:val="fr-FR"/>
+        </w:rPr>
+        <w:t xml:space="preserve">gestion </w:t>
+      </w:r>
+      <w:r>
+        <w:rPr>
+          <w:rFonts w:ascii="Segoe UI" w:hAnsi="Segoe UI" w:cs="Segoe UI"/>
+          <w:color w:val="374151"/>
+          <w:shd w:val="clear" w:color="auto" w:fill="F7F7F8"/>
+          <w:lang w:val="fr-FR"/>
+        </w:rPr>
+        <w:t>Modules</w:t>
       </w:r>
     </w:p>
     <w:p>
@@ -486,29 +342,125 @@
         <w:pStyle w:val="Paragraphedeliste"/>
         <w:numPr>
           <w:ilvl w:val="0"/>
-          <w:numId w:val="1"/>
+          <w:numId w:val="5"/>
         </w:numPr>
         <w:rPr>
-          <w:lang w:val="fr-FR"/>
-        </w:rPr>
-      </w:pPr>
-      <w:r>
-        <w:rPr>
-          <w:rFonts w:ascii="Segoe UI" w:hAnsi="Segoe UI" w:cs="Segoe UI"/>
-          <w:color w:val="374151"/>
-          <w:shd w:val="clear" w:color="auto" w:fill="F7F7F8"/>
-          <w:lang w:val="fr-FR"/>
-        </w:rPr>
-        <w:t>Interface d'administration pour la gestion des utilisateurs, des groupes d'utilisateurs et des paramètres de l'application</w:t>
-      </w:r>
-      <w:r>
-        <w:rPr>
-          <w:rFonts w:ascii="Segoe UI" w:hAnsi="Segoe UI" w:cs="Segoe UI"/>
-          <w:color w:val="374151"/>
-          <w:shd w:val="clear" w:color="auto" w:fill="F7F7F8"/>
-          <w:lang w:val="fr-FR"/>
-        </w:rPr>
-        <w:t>.</w:t>
+          <w:rFonts w:ascii="Segoe UI" w:hAnsi="Segoe UI" w:cs="Segoe UI"/>
+          <w:color w:val="374151"/>
+          <w:shd w:val="clear" w:color="auto" w:fill="F7F7F8"/>
+          <w:lang w:val="fr-FR"/>
+        </w:rPr>
+      </w:pPr>
+      <w:r>
+        <w:rPr>
+          <w:rFonts w:ascii="Segoe UI" w:hAnsi="Segoe UI" w:cs="Segoe UI"/>
+          <w:color w:val="374151"/>
+          <w:shd w:val="clear" w:color="auto" w:fill="F7F7F8"/>
+          <w:lang w:val="fr-FR"/>
+        </w:rPr>
+        <w:t>M5 :</w:t>
+      </w:r>
+      <w:r>
+        <w:rPr>
+          <w:rFonts w:ascii="Segoe UI" w:hAnsi="Segoe UI" w:cs="Segoe UI"/>
+          <w:color w:val="374151"/>
+          <w:shd w:val="clear" w:color="auto" w:fill="F7F7F8"/>
+          <w:lang w:val="fr-FR"/>
+        </w:rPr>
+        <w:t xml:space="preserve"> gestion des salles</w:t>
+      </w:r>
+    </w:p>
+    <w:p>
+      <w:pPr>
+        <w:pStyle w:val="Paragraphedeliste"/>
+        <w:numPr>
+          <w:ilvl w:val="0"/>
+          <w:numId w:val="5"/>
+        </w:numPr>
+        <w:rPr>
+          <w:rFonts w:ascii="Segoe UI" w:hAnsi="Segoe UI" w:cs="Segoe UI"/>
+          <w:color w:val="374151"/>
+          <w:shd w:val="clear" w:color="auto" w:fill="F7F7F8"/>
+          <w:lang w:val="fr-FR"/>
+        </w:rPr>
+      </w:pPr>
+      <w:r>
+        <w:rPr>
+          <w:rFonts w:ascii="Segoe UI" w:hAnsi="Segoe UI" w:cs="Segoe UI"/>
+          <w:color w:val="374151"/>
+          <w:shd w:val="clear" w:color="auto" w:fill="F7F7F8"/>
+          <w:lang w:val="fr-FR"/>
+        </w:rPr>
+        <w:t>M6 :</w:t>
+      </w:r>
+      <w:r>
+        <w:rPr>
+          <w:rFonts w:ascii="Segoe UI" w:hAnsi="Segoe UI" w:cs="Segoe UI"/>
+          <w:color w:val="374151"/>
+          <w:shd w:val="clear" w:color="auto" w:fill="F7F7F8"/>
+          <w:lang w:val="fr-FR"/>
+        </w:rPr>
+        <w:t xml:space="preserve"> gestion d'absence</w:t>
+      </w:r>
+    </w:p>
+    <w:p>
+      <w:pPr>
+        <w:pStyle w:val="Paragraphedeliste"/>
+        <w:numPr>
+          <w:ilvl w:val="0"/>
+          <w:numId w:val="5"/>
+        </w:numPr>
+        <w:rPr>
+          <w:rFonts w:ascii="Segoe UI" w:hAnsi="Segoe UI" w:cs="Segoe UI"/>
+          <w:color w:val="374151"/>
+          <w:shd w:val="clear" w:color="auto" w:fill="F7F7F8"/>
+          <w:lang w:val="fr-FR"/>
+        </w:rPr>
+      </w:pPr>
+      <w:r>
+        <w:rPr>
+          <w:rFonts w:ascii="Segoe UI" w:hAnsi="Segoe UI" w:cs="Segoe UI"/>
+          <w:color w:val="374151"/>
+          <w:shd w:val="clear" w:color="auto" w:fill="F7F7F8"/>
+          <w:lang w:val="fr-FR"/>
+        </w:rPr>
+        <w:t>M7 :</w:t>
+      </w:r>
+      <w:r>
+        <w:rPr>
+          <w:rFonts w:ascii="Segoe UI" w:hAnsi="Segoe UI" w:cs="Segoe UI"/>
+          <w:color w:val="374151"/>
+          <w:shd w:val="clear" w:color="auto" w:fill="F7F7F8"/>
+          <w:lang w:val="fr-FR"/>
+        </w:rPr>
+        <w:t xml:space="preserve"> </w:t>
+      </w:r>
+      <w:r>
+        <w:rPr>
+          <w:rFonts w:ascii="Segoe UI" w:hAnsi="Segoe UI" w:cs="Segoe UI"/>
+          <w:color w:val="374151"/>
+          <w:shd w:val="clear" w:color="auto" w:fill="F7F7F8"/>
+          <w:lang w:val="fr-FR"/>
+        </w:rPr>
+        <w:t>Gestion des emplois du temps</w:t>
+      </w:r>
+      <w:r>
+        <w:rPr>
+          <w:rFonts w:ascii="Segoe UI" w:hAnsi="Segoe UI" w:cs="Segoe UI"/>
+          <w:color w:val="374151"/>
+          <w:shd w:val="clear" w:color="auto" w:fill="F7F7F8"/>
+          <w:lang w:val="fr-FR"/>
+        </w:rPr>
+        <w:t xml:space="preserve"> </w:t>
+      </w:r>
+      <w:r>
+        <w:rPr>
+          <w:rFonts w:ascii="Segoe UI" w:hAnsi="Segoe UI" w:cs="Segoe UI"/>
+          <w:color w:val="374151"/>
+          <w:shd w:val="clear" w:color="auto" w:fill="F7F7F8"/>
+          <w:lang w:val="fr-FR"/>
+        </w:rPr>
+        <w:t xml:space="preserve">et calandrées </w:t>
       </w:r>
     </w:p>
     <w:p>
@@ -518,42 +470,6 @@
           <w:sz w:val="44"/>
           <w:szCs w:val="44"/>
           <w:lang w:val="fr-FR"/>
-          <w14:shadow w14:blurRad="69850" w14:dist="43180" w14:dir="5400000" w14:sx="0" w14:sy="0" w14:kx="0" w14:ky="0" w14:algn="none">
-            <w14:srgbClr w14:val="000000">
-              <w14:alpha w14:val="35000"/>
-            </w14:srgbClr>
-          </w14:shadow>
-          <w14:textOutline w14:w="952" w14:cap="flat" w14:cmpd="sng" w14:algn="ctr">
-            <w14:noFill/>
-            <w14:prstDash w14:val="solid"/>
-            <w14:round/>
-          </w14:textOutline>
-          <w14:textFill>
-            <w14:gradFill>
-              <w14:gsLst>
-                <w14:gs w14:pos="0">
-                  <w14:schemeClr w14:val="accent6">
-                    <w14:shade w14:val="20000"/>
-                    <w14:satMod w14:val="200000"/>
-                  </w14:schemeClr>
-                </w14:gs>
-                <w14:gs w14:pos="78000">
-                  <w14:schemeClr w14:val="accent6">
-                    <w14:tint w14:val="90000"/>
-                    <w14:shade w14:val="89000"/>
-                    <w14:satMod w14:val="220000"/>
-                  </w14:schemeClr>
-                </w14:gs>
-                <w14:gs w14:pos="100000">
-                  <w14:schemeClr w14:val="accent6">
-                    <w14:tint w14:val="12000"/>
-                    <w14:satMod w14:val="255000"/>
-                  </w14:schemeClr>
-                </w14:gs>
-              </w14:gsLst>
-              <w14:lin w14:ang="5400000" w14:scaled="0"/>
-            </w14:gradFill>
-          </w14:textFill>
         </w:rPr>
       </w:pPr>
       <w:r>
@@ -562,42 +478,6 @@
           <w:sz w:val="44"/>
           <w:szCs w:val="44"/>
           <w:lang w:val="fr-FR"/>
-          <w14:shadow w14:blurRad="69850" w14:dist="43180" w14:dir="5400000" w14:sx="0" w14:sy="0" w14:kx="0" w14:ky="0" w14:algn="none">
-            <w14:srgbClr w14:val="000000">
-              <w14:alpha w14:val="35000"/>
-            </w14:srgbClr>
-          </w14:shadow>
-          <w14:textOutline w14:w="952" w14:cap="flat" w14:cmpd="sng" w14:algn="ctr">
-            <w14:noFill/>
-            <w14:prstDash w14:val="solid"/>
-            <w14:round/>
-          </w14:textOutline>
-          <w14:textFill>
-            <w14:gradFill>
-              <w14:gsLst>
-                <w14:gs w14:pos="0">
-                  <w14:schemeClr w14:val="accent6">
-                    <w14:shade w14:val="20000"/>
-                    <w14:satMod w14:val="200000"/>
-                  </w14:schemeClr>
-                </w14:gs>
-                <w14:gs w14:pos="78000">
-                  <w14:schemeClr w14:val="accent6">
-                    <w14:tint w14:val="90000"/>
-                    <w14:shade w14:val="89000"/>
-                    <w14:satMod w14:val="220000"/>
-                  </w14:schemeClr>
-                </w14:gs>
-                <w14:gs w14:pos="100000">
-                  <w14:schemeClr w14:val="accent6">
-                    <w14:tint w14:val="12000"/>
-                    <w14:satMod w14:val="255000"/>
-                  </w14:schemeClr>
-                </w14:gs>
-              </w14:gsLst>
-              <w14:lin w14:ang="5400000" w14:scaled="0"/>
-            </w14:gradFill>
-          </w14:textFill>
         </w:rPr>
         <w:t>3_les exigences techniques:</w:t>
       </w:r>
@@ -626,29 +506,104 @@
         <w:pStyle w:val="Paragraphedeliste"/>
         <w:numPr>
           <w:ilvl w:val="0"/>
-          <w:numId w:val="2"/>
+          <w:numId w:val="6"/>
         </w:numPr>
         <w:rPr>
-          <w:lang w:val="fr-FR"/>
-        </w:rPr>
-      </w:pPr>
-      <w:r>
-        <w:rPr>
-          <w:rFonts w:ascii="Segoe UI" w:hAnsi="Segoe UI" w:cs="Segoe UI"/>
-          <w:color w:val="374151"/>
-          <w:shd w:val="clear" w:color="auto" w:fill="F7F7F8"/>
-          <w:lang w:val="fr-FR"/>
-        </w:rPr>
-        <w:t>Interface web responsive, compatible avec tous les navigateurs modernes</w:t>
-      </w:r>
-      <w:r>
-        <w:rPr>
-          <w:rFonts w:ascii="Segoe UI" w:hAnsi="Segoe UI" w:cs="Segoe UI"/>
-          <w:color w:val="374151"/>
-          <w:shd w:val="clear" w:color="auto" w:fill="F7F7F8"/>
-          <w:lang w:val="fr-FR"/>
-        </w:rPr>
-        <w:t>.</w:t>
+          <w:rFonts w:ascii="Segoe UI" w:hAnsi="Segoe UI" w:cs="Segoe UI"/>
+          <w:color w:val="374151"/>
+          <w:shd w:val="clear" w:color="auto" w:fill="F7F7F8"/>
+          <w:lang w:val="fr-FR"/>
+        </w:rPr>
+      </w:pPr>
+      <w:r>
+        <w:rPr>
+          <w:lang w:val="fr-FR"/>
+        </w:rPr>
+        <w:t xml:space="preserve">L'application doit être développée en utilisant </w:t>
+      </w:r>
+      <w:proofErr w:type="spellStart"/>
+      <w:r>
+        <w:rPr>
+          <w:lang w:val="fr-FR"/>
+        </w:rPr>
+        <w:t>Laravel</w:t>
+      </w:r>
+      <w:proofErr w:type="spellEnd"/>
+      <w:r>
+        <w:rPr>
+          <w:lang w:val="fr-FR"/>
+        </w:rPr>
+        <w:t xml:space="preserve"> comme </w:t>
+      </w:r>
+      <w:proofErr w:type="spellStart"/>
+      <w:r>
+        <w:rPr>
+          <w:lang w:val="fr-FR"/>
+        </w:rPr>
+        <w:t>framework</w:t>
+      </w:r>
+      <w:proofErr w:type="spellEnd"/>
+      <w:r>
+        <w:rPr>
+          <w:lang w:val="fr-FR"/>
+        </w:rPr>
+        <w:t xml:space="preserve"> </w:t>
+      </w:r>
+      <w:proofErr w:type="spellStart"/>
+      <w:r>
+        <w:rPr>
+          <w:lang w:val="fr-FR"/>
+        </w:rPr>
+        <w:t>backend</w:t>
+      </w:r>
+      <w:proofErr w:type="spellEnd"/>
+      <w:r>
+        <w:rPr>
+          <w:lang w:val="fr-FR"/>
+        </w:rPr>
+        <w:t xml:space="preserve">, </w:t>
+      </w:r>
+      <w:proofErr w:type="spellStart"/>
+      <w:r>
+        <w:rPr>
+          <w:lang w:val="fr-FR"/>
+        </w:rPr>
+        <w:t>React</w:t>
+      </w:r>
+      <w:proofErr w:type="spellEnd"/>
+      <w:r>
+        <w:rPr>
+          <w:lang w:val="fr-FR"/>
+        </w:rPr>
+        <w:t xml:space="preserve"> comme </w:t>
+      </w:r>
+      <w:proofErr w:type="spellStart"/>
+      <w:r>
+        <w:rPr>
+          <w:lang w:val="fr-FR"/>
+        </w:rPr>
+        <w:t>framework</w:t>
+      </w:r>
+      <w:proofErr w:type="spellEnd"/>
+      <w:r>
+        <w:rPr>
+          <w:lang w:val="fr-FR"/>
+        </w:rPr>
+        <w:t xml:space="preserve"> </w:t>
+      </w:r>
+      <w:proofErr w:type="spellStart"/>
+      <w:r>
+        <w:rPr>
+          <w:lang w:val="fr-FR"/>
+        </w:rPr>
+        <w:t>frontend</w:t>
+      </w:r>
+      <w:proofErr w:type="spellEnd"/>
+      <w:r>
+        <w:rPr>
+          <w:lang w:val="fr-FR"/>
+        </w:rPr>
+        <w:t>, et MySQL comme système de gestion de base de données.</w:t>
       </w:r>
     </w:p>
     <w:p>
@@ -656,29 +611,20 @@
         <w:pStyle w:val="Paragraphedeliste"/>
         <w:numPr>
           <w:ilvl w:val="0"/>
-          <w:numId w:val="2"/>
+          <w:numId w:val="6"/>
         </w:numPr>
         <w:rPr>
-          <w:lang w:val="fr-FR"/>
-        </w:rPr>
-      </w:pPr>
-      <w:r>
-        <w:rPr>
-          <w:rFonts w:ascii="Segoe UI" w:hAnsi="Segoe UI" w:cs="Segoe UI"/>
-          <w:color w:val="374151"/>
-          <w:shd w:val="clear" w:color="auto" w:fill="F7F7F8"/>
-          <w:lang w:val="fr-FR"/>
-        </w:rPr>
-        <w:t>Utilisation d'une base de données relationnelle pour stocker les données de l'emploi du temps et des utilisateurs</w:t>
-      </w:r>
-      <w:r>
-        <w:rPr>
-          <w:rFonts w:ascii="Segoe UI" w:hAnsi="Segoe UI" w:cs="Segoe UI"/>
-          <w:color w:val="374151"/>
-          <w:shd w:val="clear" w:color="auto" w:fill="F7F7F8"/>
-          <w:lang w:val="fr-FR"/>
-        </w:rPr>
-        <w:t>.</w:t>
+          <w:rFonts w:ascii="Segoe UI" w:hAnsi="Segoe UI" w:cs="Segoe UI"/>
+          <w:color w:val="374151"/>
+          <w:shd w:val="clear" w:color="auto" w:fill="F7F7F8"/>
+          <w:lang w:val="fr-FR"/>
+        </w:rPr>
+      </w:pPr>
+      <w:r>
+        <w:rPr>
+          <w:lang w:val="fr-FR"/>
+        </w:rPr>
+        <w:t>L'interface utilisateur doit être conçue de manière responsive pour garantir une expérience utilisateur optimale sur toutes les tailles d'écran et les navigateurs modernes.</w:t>
       </w:r>
     </w:p>
     <w:p>
@@ -686,118 +632,20 @@
         <w:pStyle w:val="Paragraphedeliste"/>
         <w:numPr>
           <w:ilvl w:val="0"/>
-          <w:numId w:val="2"/>
+          <w:numId w:val="6"/>
         </w:numPr>
         <w:rPr>
-          <w:lang w:val="fr-FR"/>
-        </w:rPr>
-      </w:pPr>
-      <w:r>
-        <w:rPr>
-          <w:rFonts w:ascii="Segoe UI" w:hAnsi="Segoe UI" w:cs="Segoe UI"/>
-          <w:color w:val="374151"/>
-          <w:shd w:val="clear" w:color="auto" w:fill="F7F7F8"/>
-          <w:lang w:val="fr-FR"/>
-        </w:rPr>
-        <w:t xml:space="preserve">Utilisation d'un </w:t>
-      </w:r>
-      <w:r>
-        <w:rPr>
-          <w:rFonts w:ascii="Segoe UI" w:hAnsi="Segoe UI" w:cs="Segoe UI"/>
-          <w:color w:val="374151"/>
-          <w:shd w:val="clear" w:color="auto" w:fill="F7F7F8"/>
-          <w:lang w:val="fr-FR"/>
-        </w:rPr>
-        <w:t>Framework</w:t>
-      </w:r>
-      <w:r>
-        <w:rPr>
-          <w:rFonts w:ascii="Segoe UI" w:hAnsi="Segoe UI" w:cs="Segoe UI"/>
-          <w:color w:val="374151"/>
-          <w:shd w:val="clear" w:color="auto" w:fill="F7F7F8"/>
-          <w:lang w:val="fr-FR"/>
-        </w:rPr>
-        <w:t xml:space="preserve"> de développement web, tel que </w:t>
-      </w:r>
-      <w:proofErr w:type="spellStart"/>
-      <w:proofErr w:type="gramStart"/>
-      <w:r>
-        <w:rPr>
-          <w:rFonts w:ascii="Segoe UI" w:hAnsi="Segoe UI" w:cs="Segoe UI"/>
-          <w:color w:val="374151"/>
-          <w:shd w:val="clear" w:color="auto" w:fill="F7F7F8"/>
-          <w:lang w:val="fr-FR"/>
-        </w:rPr>
-        <w:t>Laravel</w:t>
-      </w:r>
-      <w:proofErr w:type="spellEnd"/>
-      <w:r>
-        <w:rPr>
-          <w:rFonts w:ascii="Segoe UI" w:hAnsi="Segoe UI" w:cs="Segoe UI"/>
-          <w:color w:val="374151"/>
-          <w:shd w:val="clear" w:color="auto" w:fill="F7F7F8"/>
-          <w:lang w:val="fr-FR"/>
-        </w:rPr>
-        <w:t xml:space="preserve"> </w:t>
-      </w:r>
-      <w:r>
-        <w:rPr>
-          <w:rFonts w:ascii="Segoe UI" w:hAnsi="Segoe UI" w:cs="Segoe UI"/>
-          <w:color w:val="374151"/>
-          <w:shd w:val="clear" w:color="auto" w:fill="F7F7F8"/>
-          <w:lang w:val="fr-FR"/>
-        </w:rPr>
-        <w:t>,</w:t>
-      </w:r>
-      <w:proofErr w:type="gramEnd"/>
-      <w:r>
-        <w:rPr>
-          <w:rFonts w:ascii="Segoe UI" w:hAnsi="Segoe UI" w:cs="Segoe UI"/>
-          <w:color w:val="374151"/>
-          <w:shd w:val="clear" w:color="auto" w:fill="F7F7F8"/>
-          <w:lang w:val="fr-FR"/>
-        </w:rPr>
-        <w:t xml:space="preserve"> </w:t>
-      </w:r>
-      <w:proofErr w:type="spellStart"/>
-      <w:r>
-        <w:rPr>
-          <w:rFonts w:ascii="Segoe UI" w:hAnsi="Segoe UI" w:cs="Segoe UI"/>
-          <w:color w:val="374151"/>
-          <w:shd w:val="clear" w:color="auto" w:fill="F7F7F8"/>
-          <w:lang w:val="fr-FR"/>
-        </w:rPr>
-        <w:t>react</w:t>
-      </w:r>
-      <w:proofErr w:type="spellEnd"/>
-      <w:r>
-        <w:rPr>
-          <w:rFonts w:ascii="Segoe UI" w:hAnsi="Segoe UI" w:cs="Segoe UI"/>
-          <w:color w:val="374151"/>
-          <w:shd w:val="clear" w:color="auto" w:fill="F7F7F8"/>
-          <w:lang w:val="fr-FR"/>
-        </w:rPr>
-        <w:t xml:space="preserve"> </w:t>
-      </w:r>
-      <w:proofErr w:type="spellStart"/>
-      <w:r>
-        <w:rPr>
-          <w:rFonts w:ascii="Segoe UI" w:hAnsi="Segoe UI" w:cs="Segoe UI"/>
-          <w:color w:val="374151"/>
-          <w:shd w:val="clear" w:color="auto" w:fill="F7F7F8"/>
-          <w:lang w:val="fr-FR"/>
-        </w:rPr>
-        <w:t>js</w:t>
-      </w:r>
-      <w:proofErr w:type="spellEnd"/>
-      <w:r>
-        <w:rPr>
-          <w:rFonts w:ascii="Segoe UI" w:hAnsi="Segoe UI" w:cs="Segoe UI"/>
-          <w:color w:val="374151"/>
-          <w:shd w:val="clear" w:color="auto" w:fill="F7F7F8"/>
-          <w:lang w:val="fr-FR"/>
-        </w:rPr>
-        <w:t>.</w:t>
+          <w:rFonts w:ascii="Segoe UI" w:hAnsi="Segoe UI" w:cs="Segoe UI"/>
+          <w:color w:val="374151"/>
+          <w:shd w:val="clear" w:color="auto" w:fill="F7F7F8"/>
+          <w:lang w:val="fr-FR"/>
+        </w:rPr>
+      </w:pPr>
+      <w:r>
+        <w:rPr>
+          <w:lang w:val="fr-FR"/>
+        </w:rPr>
+        <w:t>L'application doit intégrer un système d'authentification pour garantir la sécurité des données des utilisateurs et éviter les accès non autorisés.</w:t>
       </w:r>
     </w:p>
     <w:p>
@@ -805,29 +653,20 @@
         <w:pStyle w:val="Paragraphedeliste"/>
         <w:numPr>
           <w:ilvl w:val="0"/>
-          <w:numId w:val="2"/>
+          <w:numId w:val="6"/>
         </w:numPr>
         <w:rPr>
-          <w:lang w:val="fr-FR"/>
-        </w:rPr>
-      </w:pPr>
-      <w:r>
-        <w:rPr>
-          <w:rFonts w:ascii="Segoe UI" w:hAnsi="Segoe UI" w:cs="Segoe UI"/>
-          <w:color w:val="374151"/>
-          <w:shd w:val="clear" w:color="auto" w:fill="F7F7F8"/>
-          <w:lang w:val="fr-FR"/>
-        </w:rPr>
-        <w:t>Intégration d'un système d'authentification pour garantir la sécurité des données des utilisateurs</w:t>
-      </w:r>
-      <w:r>
-        <w:rPr>
-          <w:rFonts w:ascii="Segoe UI" w:hAnsi="Segoe UI" w:cs="Segoe UI"/>
-          <w:color w:val="374151"/>
-          <w:shd w:val="clear" w:color="auto" w:fill="F7F7F8"/>
-          <w:lang w:val="fr-FR"/>
-        </w:rPr>
-        <w:t>.</w:t>
+          <w:rFonts w:ascii="Segoe UI" w:hAnsi="Segoe UI" w:cs="Segoe UI"/>
+          <w:color w:val="374151"/>
+          <w:shd w:val="clear" w:color="auto" w:fill="F7F7F8"/>
+          <w:lang w:val="fr-FR"/>
+        </w:rPr>
+      </w:pPr>
+      <w:r>
+        <w:rPr>
+          <w:lang w:val="fr-FR"/>
+        </w:rPr>
+        <w:t>Les données doivent être stockées dans une base de données relationnelle et les sauvegardes doivent être effectuées régulièrement pour éviter toute perte de données.</w:t>
       </w:r>
     </w:p>
     <w:p>
@@ -835,44 +674,61 @@
         <w:pStyle w:val="Paragraphedeliste"/>
         <w:numPr>
           <w:ilvl w:val="0"/>
-          <w:numId w:val="2"/>
+          <w:numId w:val="6"/>
         </w:numPr>
         <w:rPr>
-          <w:lang w:val="fr-FR"/>
-        </w:rPr>
-      </w:pPr>
-      <w:r>
-        <w:rPr>
-          <w:rFonts w:ascii="Segoe UI" w:hAnsi="Segoe UI" w:cs="Segoe UI"/>
-          <w:color w:val="374151"/>
-          <w:shd w:val="clear" w:color="auto" w:fill="F7F7F8"/>
-          <w:lang w:val="fr-FR"/>
-        </w:rPr>
-        <w:t>Sauvegarde régulière des données pour éviter toute perte de données</w:t>
-      </w:r>
-      <w:r>
-        <w:rPr>
-          <w:rFonts w:ascii="Segoe UI" w:hAnsi="Segoe UI" w:cs="Segoe UI"/>
-          <w:color w:val="374151"/>
-          <w:shd w:val="clear" w:color="auto" w:fill="F7F7F8"/>
-          <w:lang w:val="fr-FR"/>
-        </w:rPr>
-        <w:t>.</w:t>
-      </w:r>
-    </w:p>
-    <w:p>
-      <w:pPr>
-        <w:rPr>
-          <w:lang w:val="fr-FR"/>
-        </w:rPr>
-      </w:pPr>
-    </w:p>
-    <w:p>
-      <w:pPr>
-        <w:rPr>
-          <w:lang w:val="fr-FR"/>
-        </w:rPr>
-      </w:pPr>
+          <w:rFonts w:ascii="Segoe UI" w:hAnsi="Segoe UI" w:cs="Segoe UI"/>
+          <w:color w:val="374151"/>
+          <w:shd w:val="clear" w:color="auto" w:fill="F7F7F8"/>
+          <w:lang w:val="fr-FR"/>
+        </w:rPr>
+      </w:pPr>
+      <w:r>
+        <w:rPr>
+          <w:lang w:val="fr-FR"/>
+        </w:rPr>
+        <w:t xml:space="preserve">L'utilisation de </w:t>
+      </w:r>
+      <w:proofErr w:type="spellStart"/>
+      <w:r>
+        <w:rPr>
+          <w:lang w:val="fr-FR"/>
+        </w:rPr>
+        <w:t>Bootstrap</w:t>
+      </w:r>
+      <w:proofErr w:type="spellEnd"/>
+      <w:r>
+        <w:rPr>
+          <w:lang w:val="fr-FR"/>
+        </w:rPr>
+        <w:t xml:space="preserve"> et de HTML/CSS est recommandée pour assurer une présentation cohérente et une expérience utilisateur fluide.</w:t>
+      </w:r>
+      <w:r>
+        <w:rPr>
+          <w:lang w:val="fr-FR"/>
+        </w:rPr>
+        <w:t xml:space="preserve"> </w:t>
+      </w:r>
+      <w:proofErr w:type="spellStart"/>
+      <w:r>
+        <w:rPr>
+          <w:lang w:val="fr-FR"/>
+        </w:rPr>
+        <w:t>Enfin</w:t>
+      </w:r>
+      <w:r>
+        <w:rPr>
+          <w:lang w:val="fr-FR"/>
+        </w:rPr>
+        <w:t>L'application</w:t>
+      </w:r>
+      <w:proofErr w:type="spellEnd"/>
+      <w:r>
+        <w:rPr>
+          <w:lang w:val="fr-FR"/>
+        </w:rPr>
+        <w:t xml:space="preserve"> doit être testée et validée pour garantir un fonctionnement correct et une expérience utilisateur sans faille.</w:t>
+      </w:r>
     </w:p>
     <w:p>
       <w:pPr>
@@ -881,42 +737,6 @@
           <w:sz w:val="44"/>
           <w:szCs w:val="44"/>
           <w:lang w:val="fr-FR"/>
-          <w14:shadow w14:blurRad="69850" w14:dist="43180" w14:dir="5400000" w14:sx="0" w14:sy="0" w14:kx="0" w14:ky="0" w14:algn="none">
-            <w14:srgbClr w14:val="000000">
-              <w14:alpha w14:val="35000"/>
-            </w14:srgbClr>
-          </w14:shadow>
-          <w14:textOutline w14:w="952" w14:cap="flat" w14:cmpd="sng" w14:algn="ctr">
-            <w14:noFill/>
-            <w14:prstDash w14:val="solid"/>
-            <w14:round/>
-          </w14:textOutline>
-          <w14:textFill>
-            <w14:gradFill>
-              <w14:gsLst>
-                <w14:gs w14:pos="0">
-                  <w14:schemeClr w14:val="accent6">
-                    <w14:shade w14:val="20000"/>
-                    <w14:satMod w14:val="200000"/>
-                  </w14:schemeClr>
-                </w14:gs>
-                <w14:gs w14:pos="78000">
-                  <w14:schemeClr w14:val="accent6">
-                    <w14:tint w14:val="90000"/>
-                    <w14:shade w14:val="89000"/>
-                    <w14:satMod w14:val="220000"/>
-                  </w14:schemeClr>
-                </w14:gs>
-                <w14:gs w14:pos="100000">
-                  <w14:schemeClr w14:val="accent6">
-                    <w14:tint w14:val="12000"/>
-                    <w14:satMod w14:val="255000"/>
-                  </w14:schemeClr>
-                </w14:gs>
-              </w14:gsLst>
-              <w14:lin w14:ang="5400000" w14:scaled="0"/>
-            </w14:gradFill>
-          </w14:textFill>
         </w:rPr>
       </w:pPr>
       <w:r>
@@ -925,43 +745,8 @@
           <w:sz w:val="44"/>
           <w:szCs w:val="44"/>
           <w:lang w:val="fr-FR"/>
-          <w14:shadow w14:blurRad="69850" w14:dist="43180" w14:dir="5400000" w14:sx="0" w14:sy="0" w14:kx="0" w14:ky="0" w14:algn="none">
-            <w14:srgbClr w14:val="000000">
-              <w14:alpha w14:val="35000"/>
-            </w14:srgbClr>
-          </w14:shadow>
-          <w14:textOutline w14:w="952" w14:cap="flat" w14:cmpd="sng" w14:algn="ctr">
-            <w14:noFill/>
-            <w14:prstDash w14:val="solid"/>
-            <w14:round/>
-          </w14:textOutline>
-          <w14:textFill>
-            <w14:gradFill>
-              <w14:gsLst>
-                <w14:gs w14:pos="0">
-                  <w14:schemeClr w14:val="accent6">
-                    <w14:shade w14:val="20000"/>
-                    <w14:satMod w14:val="200000"/>
-                  </w14:schemeClr>
-                </w14:gs>
-                <w14:gs w14:pos="78000">
-                  <w14:schemeClr w14:val="accent6">
-                    <w14:tint w14:val="90000"/>
-                    <w14:shade w14:val="89000"/>
-                    <w14:satMod w14:val="220000"/>
-                  </w14:schemeClr>
-                </w14:gs>
-                <w14:gs w14:pos="100000">
-                  <w14:schemeClr w14:val="accent6">
-                    <w14:tint w14:val="12000"/>
-                    <w14:satMod w14:val="255000"/>
-                  </w14:schemeClr>
-                </w14:gs>
-              </w14:gsLst>
-              <w14:lin w14:ang="5400000" w14:scaled="0"/>
-            </w14:gradFill>
-          </w14:textFill>
-        </w:rPr>
+        </w:rPr>
+        <w:lastRenderedPageBreak/>
         <w:t>4_Contraintes de développement:</w:t>
       </w:r>
     </w:p>
@@ -1024,21 +809,9 @@
       </w:pPr>
       <w:r>
         <w:rPr>
-          <w:rFonts w:ascii="Segoe UI" w:hAnsi="Segoe UI" w:cs="Segoe UI"/>
-          <w:color w:val="374151"/>
-          <w:shd w:val="clear" w:color="auto" w:fill="F7F7F8"/>
-          <w:lang w:val="fr-FR"/>
-        </w:rPr>
-        <w:t>Le délai de réponse dans chaque interaction avec la base de données</w:t>
-      </w:r>
-      <w:r>
-        <w:rPr>
-          <w:rFonts w:ascii="Segoe UI" w:hAnsi="Segoe UI" w:cs="Segoe UI"/>
-          <w:color w:val="374151"/>
-          <w:shd w:val="clear" w:color="auto" w:fill="F7F7F8"/>
-          <w:lang w:val="fr-FR"/>
-        </w:rPr>
-        <w:t>.</w:t>
+          <w:lang w:val="fr-FR"/>
+        </w:rPr>
+        <w:t>Le temps limité de 30 jours pour la conception et la réalisation de l'application peut être une contrainte majeure pour les développeurs</w:t>
       </w:r>
     </w:p>
     <w:p>
@@ -1054,21 +827,9 @@
       </w:pPr>
       <w:r>
         <w:rPr>
-          <w:rFonts w:ascii="Segoe UI" w:hAnsi="Segoe UI" w:cs="Segoe UI"/>
-          <w:color w:val="374151"/>
-          <w:shd w:val="clear" w:color="auto" w:fill="F7F7F8"/>
-          <w:lang w:val="fr-FR"/>
-        </w:rPr>
-        <w:t>Un retard au niveau de réalisation du projet</w:t>
-      </w:r>
-      <w:r>
-        <w:rPr>
-          <w:rFonts w:ascii="Segoe UI" w:hAnsi="Segoe UI" w:cs="Segoe UI"/>
-          <w:color w:val="374151"/>
-          <w:shd w:val="clear" w:color="auto" w:fill="F7F7F8"/>
-          <w:lang w:val="fr-FR"/>
-        </w:rPr>
-        <w:t>.</w:t>
+          <w:lang w:val="fr-FR"/>
+        </w:rPr>
+        <w:t>L'utilisation de seulement deux personnes pour le développement de l'application peut également être une contrainte importante.</w:t>
       </w:r>
     </w:p>
     <w:p>
@@ -1089,56 +850,7 @@
           <w:shd w:val="clear" w:color="auto" w:fill="F7F7F8"/>
           <w:lang w:val="fr-FR"/>
         </w:rPr>
-        <w:t>Au niveau de sécurité, ce projet peut avoir d</w:t>
-      </w:r>
-      <w:bookmarkStart w:id="0" w:name="_GoBack"/>
-      <w:bookmarkEnd w:id="0"/>
-      <w:r>
-        <w:rPr>
-          <w:rFonts w:ascii="Segoe UI" w:hAnsi="Segoe UI" w:cs="Segoe UI"/>
-          <w:color w:val="374151"/>
-          <w:shd w:val="clear" w:color="auto" w:fill="F7F7F8"/>
-          <w:lang w:val="fr-FR"/>
-        </w:rPr>
-        <w:t xml:space="preserve">es failles de </w:t>
-      </w:r>
-      <w:proofErr w:type="gramStart"/>
-      <w:r>
-        <w:rPr>
-          <w:rFonts w:ascii="Segoe UI" w:hAnsi="Segoe UI" w:cs="Segoe UI"/>
-          <w:color w:val="374151"/>
-          <w:shd w:val="clear" w:color="auto" w:fill="F7F7F8"/>
-          <w:lang w:val="fr-FR"/>
-        </w:rPr>
-        <w:t>sécurité</w:t>
-      </w:r>
-      <w:r>
-        <w:rPr>
-          <w:rFonts w:ascii="Segoe UI" w:hAnsi="Segoe UI" w:cs="Segoe UI"/>
-          <w:color w:val="374151"/>
-          <w:shd w:val="clear" w:color="auto" w:fill="F7F7F8"/>
-          <w:lang w:val="fr-FR"/>
-        </w:rPr>
-        <w:t>(</w:t>
-      </w:r>
-      <w:proofErr w:type="gramEnd"/>
-      <w:r>
-        <w:rPr>
-          <w:rFonts w:ascii="Segoe UI" w:hAnsi="Segoe UI" w:cs="Segoe UI"/>
-          <w:color w:val="374151"/>
-          <w:shd w:val="clear" w:color="auto" w:fill="F7F7F8"/>
-          <w:lang w:val="fr-FR"/>
-        </w:rPr>
-        <w:t>vulnérabilités)</w:t>
-      </w:r>
-      <w:r>
-        <w:rPr>
-          <w:rFonts w:ascii="Segoe UI" w:hAnsi="Segoe UI" w:cs="Segoe UI"/>
-          <w:color w:val="374151"/>
-          <w:shd w:val="clear" w:color="auto" w:fill="F7F7F8"/>
-          <w:lang w:val="fr-FR"/>
-        </w:rPr>
-        <w:t>.</w:t>
+        <w:t>Les performances de l'application peuvent être affectées par le temps de réponse lors des interactions avec la base de données</w:t>
       </w:r>
     </w:p>
     <w:p>
@@ -1154,12 +866,9 @@
       </w:pPr>
       <w:r>
         <w:rPr>
-          <w:rFonts w:ascii="Segoe UI" w:hAnsi="Segoe UI" w:cs="Segoe UI"/>
-          <w:color w:val="374151"/>
-          <w:shd w:val="clear" w:color="auto" w:fill="F7F7F8"/>
-          <w:lang w:val="fr-FR"/>
-        </w:rPr>
-        <w:t>Au cas d’erreurs au niveau d’authentification, seulement l’admin qui peut récupérer les comptes perdus.</w:t>
+          <w:lang w:val="fr-FR"/>
+        </w:rPr>
+        <w:t>La sécurité de l'application peut être un défi avec le temps limité et le manque de ressources</w:t>
       </w:r>
     </w:p>
     <w:p>
@@ -1169,42 +878,6 @@
           <w:sz w:val="44"/>
           <w:szCs w:val="44"/>
           <w:lang w:val="fr-FR"/>
-          <w14:shadow w14:blurRad="69850" w14:dist="43180" w14:dir="5400000" w14:sx="0" w14:sy="0" w14:kx="0" w14:ky="0" w14:algn="none">
-            <w14:srgbClr w14:val="000000">
-              <w14:alpha w14:val="35000"/>
-            </w14:srgbClr>
-          </w14:shadow>
-          <w14:textOutline w14:w="952" w14:cap="flat" w14:cmpd="sng" w14:algn="ctr">
-            <w14:noFill/>
-            <w14:prstDash w14:val="solid"/>
-            <w14:round/>
-          </w14:textOutline>
-          <w14:textFill>
-            <w14:gradFill>
-              <w14:gsLst>
-                <w14:gs w14:pos="0">
-                  <w14:schemeClr w14:val="accent6">
-                    <w14:shade w14:val="20000"/>
-                    <w14:satMod w14:val="200000"/>
-                  </w14:schemeClr>
-                </w14:gs>
-                <w14:gs w14:pos="78000">
-                  <w14:schemeClr w14:val="accent6">
-                    <w14:tint w14:val="90000"/>
-                    <w14:shade w14:val="89000"/>
-                    <w14:satMod w14:val="220000"/>
-                  </w14:schemeClr>
-                </w14:gs>
-                <w14:gs w14:pos="100000">
-                  <w14:schemeClr w14:val="accent6">
-                    <w14:tint w14:val="12000"/>
-                    <w14:satMod w14:val="255000"/>
-                  </w14:schemeClr>
-                </w14:gs>
-              </w14:gsLst>
-              <w14:lin w14:ang="5400000" w14:scaled="0"/>
-            </w14:gradFill>
-          </w14:textFill>
         </w:rPr>
       </w:pPr>
       <w:r>
@@ -1213,42 +886,6 @@
           <w:sz w:val="44"/>
           <w:szCs w:val="44"/>
           <w:lang w:val="fr-FR"/>
-          <w14:shadow w14:blurRad="69850" w14:dist="43180" w14:dir="5400000" w14:sx="0" w14:sy="0" w14:kx="0" w14:ky="0" w14:algn="none">
-            <w14:srgbClr w14:val="000000">
-              <w14:alpha w14:val="35000"/>
-            </w14:srgbClr>
-          </w14:shadow>
-          <w14:textOutline w14:w="952" w14:cap="flat" w14:cmpd="sng" w14:algn="ctr">
-            <w14:noFill/>
-            <w14:prstDash w14:val="solid"/>
-            <w14:round/>
-          </w14:textOutline>
-          <w14:textFill>
-            <w14:gradFill>
-              <w14:gsLst>
-                <w14:gs w14:pos="0">
-                  <w14:schemeClr w14:val="accent6">
-                    <w14:shade w14:val="20000"/>
-                    <w14:satMod w14:val="200000"/>
-                  </w14:schemeClr>
-                </w14:gs>
-                <w14:gs w14:pos="78000">
-                  <w14:schemeClr w14:val="accent6">
-                    <w14:tint w14:val="90000"/>
-                    <w14:shade w14:val="89000"/>
-                    <w14:satMod w14:val="220000"/>
-                  </w14:schemeClr>
-                </w14:gs>
-                <w14:gs w14:pos="100000">
-                  <w14:schemeClr w14:val="accent6">
-                    <w14:tint w14:val="12000"/>
-                    <w14:satMod w14:val="255000"/>
-                  </w14:schemeClr>
-                </w14:gs>
-              </w14:gsLst>
-              <w14:lin w14:ang="5400000" w14:scaled="0"/>
-            </w14:gradFill>
-          </w14:textFill>
         </w:rPr>
         <w:t>5_Livrables:</w:t>
       </w:r>
@@ -1301,26 +938,20 @@
           <w:numId w:val="4"/>
         </w:numPr>
         <w:rPr>
-          <w:lang w:val="fr-FR"/>
-        </w:rPr>
-      </w:pPr>
-      <w:r>
-        <w:rPr>
-          <w:rFonts w:ascii="Segoe UI" w:hAnsi="Segoe UI" w:cs="Segoe UI"/>
-          <w:color w:val="374151"/>
-          <w:shd w:val="clear" w:color="auto" w:fill="F7F7F8"/>
-          <w:lang w:val="fr-FR"/>
-        </w:rPr>
-        <w:t>Un plan de développement avec les échéances clés</w:t>
-      </w:r>
-      <w:r>
-        <w:rPr>
-          <w:rFonts w:ascii="Segoe UI" w:hAnsi="Segoe UI" w:cs="Segoe UI"/>
-          <w:color w:val="374151"/>
-          <w:shd w:val="clear" w:color="auto" w:fill="F7F7F8"/>
-          <w:lang w:val="fr-FR"/>
-        </w:rPr>
-        <w:t>.</w:t>
+          <w:rFonts w:ascii="Segoe UI" w:hAnsi="Segoe UI" w:cs="Segoe UI"/>
+          <w:color w:val="374151"/>
+          <w:shd w:val="clear" w:color="auto" w:fill="F7F7F8"/>
+          <w:lang w:val="fr-FR"/>
+        </w:rPr>
+      </w:pPr>
+      <w:r>
+        <w:rPr>
+          <w:rFonts w:ascii="Segoe UI" w:hAnsi="Segoe UI" w:cs="Segoe UI"/>
+          <w:color w:val="374151"/>
+          <w:shd w:val="clear" w:color="auto" w:fill="F7F7F8"/>
+          <w:lang w:val="fr-FR"/>
+        </w:rPr>
+        <w:t xml:space="preserve"> Un code source propre et bien documenté pour permettre une maintenance facile et une évolution de l'application à l'avenir.</w:t>
       </w:r>
     </w:p>
     <w:p>
@@ -1331,16 +962,20 @@
           <w:numId w:val="4"/>
         </w:numPr>
         <w:rPr>
-          <w:lang w:val="fr-FR"/>
-        </w:rPr>
-      </w:pPr>
-      <w:r>
-        <w:rPr>
-          <w:rFonts w:ascii="Segoe UI" w:hAnsi="Segoe UI" w:cs="Segoe UI"/>
-          <w:color w:val="374151"/>
-          <w:shd w:val="clear" w:color="auto" w:fill="F7F7F8"/>
-        </w:rPr>
-        <w:t>Une documentation technique complete.</w:t>
+          <w:rFonts w:ascii="Segoe UI" w:hAnsi="Segoe UI" w:cs="Segoe UI"/>
+          <w:color w:val="374151"/>
+          <w:shd w:val="clear" w:color="auto" w:fill="F7F7F8"/>
+          <w:lang w:val="fr-FR"/>
+        </w:rPr>
+      </w:pPr>
+      <w:r>
+        <w:rPr>
+          <w:rFonts w:ascii="Segoe UI" w:hAnsi="Segoe UI" w:cs="Segoe UI"/>
+          <w:color w:val="374151"/>
+          <w:shd w:val="clear" w:color="auto" w:fill="F7F7F8"/>
+          <w:lang w:val="fr-FR"/>
+        </w:rPr>
+        <w:t xml:space="preserve"> Une application déployée et opérationnelle sur un environnement de production.</w:t>
       </w:r>
     </w:p>
     <w:p>
@@ -1351,26 +986,20 @@
           <w:numId w:val="4"/>
         </w:numPr>
         <w:rPr>
-          <w:lang w:val="fr-FR"/>
-        </w:rPr>
-      </w:pPr>
-      <w:r>
-        <w:rPr>
-          <w:rFonts w:ascii="Segoe UI" w:hAnsi="Segoe UI" w:cs="Segoe UI"/>
-          <w:color w:val="374151"/>
-          <w:shd w:val="clear" w:color="auto" w:fill="F7F7F8"/>
-          <w:lang w:val="fr-FR"/>
-        </w:rPr>
-        <w:t>Un manuel d'utilisation pour les utilisateurs finaux</w:t>
-      </w:r>
-      <w:r>
-        <w:rPr>
-          <w:rFonts w:ascii="Segoe UI" w:hAnsi="Segoe UI" w:cs="Segoe UI"/>
-          <w:color w:val="374151"/>
-          <w:shd w:val="clear" w:color="auto" w:fill="F7F7F8"/>
-          <w:lang w:val="fr-FR"/>
-        </w:rPr>
-        <w:t>.</w:t>
+          <w:rFonts w:ascii="Segoe UI" w:hAnsi="Segoe UI" w:cs="Segoe UI"/>
+          <w:color w:val="374151"/>
+          <w:shd w:val="clear" w:color="auto" w:fill="F7F7F8"/>
+          <w:lang w:val="fr-FR"/>
+        </w:rPr>
+      </w:pPr>
+      <w:r>
+        <w:rPr>
+          <w:rFonts w:ascii="Segoe UI" w:hAnsi="Segoe UI" w:cs="Segoe UI"/>
+          <w:color w:val="374151"/>
+          <w:shd w:val="clear" w:color="auto" w:fill="F7F7F8"/>
+          <w:lang w:val="fr-FR"/>
+        </w:rPr>
+        <w:t xml:space="preserve"> Des tests fonctionnels effectués pour garantir le bon fonctionnement de toutes les fonctionnalités.</w:t>
       </w:r>
     </w:p>
     <w:p>
@@ -1381,17 +1010,41 @@
           <w:numId w:val="4"/>
         </w:numPr>
         <w:rPr>
-          <w:lang w:val="fr-FR"/>
-        </w:rPr>
-      </w:pPr>
-      <w:r>
-        <w:rPr>
-          <w:rFonts w:ascii="Segoe UI" w:hAnsi="Segoe UI" w:cs="Segoe UI"/>
-          <w:color w:val="374151"/>
-          <w:shd w:val="clear" w:color="auto" w:fill="F7F7F8"/>
-          <w:lang w:val="fr-FR"/>
-        </w:rPr>
-        <w:t>Un service de support pour garantir le bon fonctionnement de l'application et résoudre les problèmes éventuels.</w:t>
+          <w:rFonts w:ascii="Segoe UI" w:hAnsi="Segoe UI" w:cs="Segoe UI"/>
+          <w:color w:val="374151"/>
+          <w:shd w:val="clear" w:color="auto" w:fill="F7F7F8"/>
+          <w:lang w:val="fr-FR"/>
+        </w:rPr>
+      </w:pPr>
+      <w:r>
+        <w:rPr>
+          <w:rFonts w:ascii="Segoe UI" w:hAnsi="Segoe UI" w:cs="Segoe UI"/>
+          <w:color w:val="374151"/>
+          <w:shd w:val="clear" w:color="auto" w:fill="F7F7F8"/>
+          <w:lang w:val="fr-FR"/>
+        </w:rPr>
+        <w:t xml:space="preserve"> Une formation pour les utilisateurs finaux pour garantir une utilisation efficace de l'application.</w:t>
+      </w:r>
+    </w:p>
+    <w:p>
+      <w:pPr>
+        <w:pStyle w:val="Paragraphedeliste"/>
+        <w:numPr>
+          <w:ilvl w:val="0"/>
+          <w:numId w:val="4"/>
+        </w:numPr>
+        <w:rPr>
+          <w:lang w:val="fr-FR"/>
+        </w:rPr>
+      </w:pPr>
+      <w:r>
+        <w:rPr>
+          <w:rFonts w:ascii="Segoe UI" w:hAnsi="Segoe UI" w:cs="Segoe UI"/>
+          <w:color w:val="374151"/>
+          <w:shd w:val="clear" w:color="auto" w:fill="F7F7F8"/>
+          <w:lang w:val="fr-FR"/>
+        </w:rPr>
+        <w:t>Un rapport de fin de projet pour récapituler le travail effectué, les résultats obtenus et les leçons apprises.</w:t>
       </w:r>
     </w:p>
     <w:sectPr>
@@ -1405,8 +1058,121 @@
 </file>
 
 <file path=word/numbering.xml><?xml version="1.0" encoding="utf-8"?>
-<w:numbering xmlns:wpc="http://schemas.microsoft.com/office/word/2010/wordprocessingCanvas" xmlns:mc="http://schemas.openxmlformats.org/markup-compatibility/2006" xmlns:o="urn:schemas-microsoft-com:office:office" xmlns:r="http://schemas.openxmlformats.org/officeDocument/2006/relationships" xmlns:m="http://schemas.openxmlformats.org/officeDocument/2006/math" xmlns:v="urn:schemas-microsoft-com:vml" xmlns:wp14="http://schemas.microsoft.com/office/word/2010/wordprocessingDrawing" xmlns:wp="http://schemas.openxmlformats.org/drawingml/2006/wordprocessingDrawing" xmlns:w10="urn:schemas-microsoft-com:office:word" xmlns:w="http://schemas.openxmlformats.org/wordprocessingml/2006/main" xmlns:w14="http://schemas.microsoft.com/office/word/2010/wordml" xmlns:wpg="http://schemas.microsoft.com/office/word/2010/wordprocessingGroup" xmlns:wpi="http://schemas.microsoft.com/office/word/2010/wordprocessingInk" xmlns:wne="http://schemas.microsoft.com/office/word/2006/wordml" xmlns:wps="http://schemas.microsoft.com/office/word/2010/wordprocessingShape" mc:Ignorable="w14 wp14">
+<w:numbering xmlns:ve="http://schemas.openxmlformats.org/markup-compatibility/2006" xmlns:o="urn:schemas-microsoft-com:office:office" xmlns:r="http://schemas.openxmlformats.org/officeDocument/2006/relationships" xmlns:m="http://schemas.openxmlformats.org/officeDocument/2006/math" xmlns:v="urn:schemas-microsoft-com:vml" xmlns:wp="http://schemas.openxmlformats.org/drawingml/2006/wordprocessingDrawing" xmlns:w10="urn:schemas-microsoft-com:office:word" xmlns:w="http://schemas.openxmlformats.org/wordprocessingml/2006/main" xmlns:wne="http://schemas.microsoft.com/office/word/2006/wordml">
   <w:abstractNum w:abstractNumId="0">
+    <w:nsid w:val="1AC237F0"/>
+    <w:multiLevelType w:val="hybridMultilevel"/>
+    <w:tmpl w:val="3DFA14CA"/>
+    <w:lvl w:ilvl="0" w:tplc="040C0001">
+      <w:start w:val="1"/>
+      <w:numFmt w:val="bullet"/>
+      <w:lvlText w:val=""/>
+      <w:lvlJc w:val="left"/>
+      <w:pPr>
+        <w:ind w:left="720" w:hanging="360"/>
+      </w:pPr>
+      <w:rPr>
+        <w:rFonts w:ascii="Symbol" w:hAnsi="Symbol" w:hint="default"/>
+      </w:rPr>
+    </w:lvl>
+    <w:lvl w:ilvl="1" w:tplc="040C0003" w:tentative="1">
+      <w:start w:val="1"/>
+      <w:numFmt w:val="bullet"/>
+      <w:lvlText w:val="o"/>
+      <w:lvlJc w:val="left"/>
+      <w:pPr>
+        <w:ind w:left="1440" w:hanging="360"/>
+      </w:pPr>
+      <w:rPr>
+        <w:rFonts w:ascii="Courier New" w:hAnsi="Courier New" w:cs="Courier New" w:hint="default"/>
+      </w:rPr>
+    </w:lvl>
+    <w:lvl w:ilvl="2" w:tplc="040C0005" w:tentative="1">
+      <w:start w:val="1"/>
+      <w:numFmt w:val="bullet"/>
+      <w:lvlText w:val=""/>
+      <w:lvlJc w:val="left"/>
+      <w:pPr>
+        <w:ind w:left="2160" w:hanging="360"/>
+      </w:pPr>
+      <w:rPr>
+        <w:rFonts w:ascii="Wingdings" w:hAnsi="Wingdings" w:hint="default"/>
+      </w:rPr>
+    </w:lvl>
+    <w:lvl w:ilvl="3" w:tplc="040C0001" w:tentative="1">
+      <w:start w:val="1"/>
+      <w:numFmt w:val="bullet"/>
+      <w:lvlText w:val=""/>
+      <w:lvlJc w:val="left"/>
+      <w:pPr>
+        <w:ind w:left="2880" w:hanging="360"/>
+      </w:pPr>
+      <w:rPr>
+        <w:rFonts w:ascii="Symbol" w:hAnsi="Symbol" w:hint="default"/>
+      </w:rPr>
+    </w:lvl>
+    <w:lvl w:ilvl="4" w:tplc="040C0003" w:tentative="1">
+      <w:start w:val="1"/>
+      <w:numFmt w:val="bullet"/>
+      <w:lvlText w:val="o"/>
+      <w:lvlJc w:val="left"/>
+      <w:pPr>
+        <w:ind w:left="3600" w:hanging="360"/>
+      </w:pPr>
+      <w:rPr>
+        <w:rFonts w:ascii="Courier New" w:hAnsi="Courier New" w:cs="Courier New" w:hint="default"/>
+      </w:rPr>
+    </w:lvl>
+    <w:lvl w:ilvl="5" w:tplc="040C0005" w:tentative="1">
+      <w:start w:val="1"/>
+      <w:numFmt w:val="bullet"/>
+      <w:lvlText w:val=""/>
+      <w:lvlJc w:val="left"/>
+      <w:pPr>
+        <w:ind w:left="4320" w:hanging="360"/>
+      </w:pPr>
+      <w:rPr>
+        <w:rFonts w:ascii="Wingdings" w:hAnsi="Wingdings" w:hint="default"/>
+      </w:rPr>
+    </w:lvl>
+    <w:lvl w:ilvl="6" w:tplc="040C0001" w:tentative="1">
+      <w:start w:val="1"/>
+      <w:numFmt w:val="bullet"/>
+      <w:lvlText w:val=""/>
+      <w:lvlJc w:val="left"/>
+      <w:pPr>
+        <w:ind w:left="5040" w:hanging="360"/>
+      </w:pPr>
+      <w:rPr>
+        <w:rFonts w:ascii="Symbol" w:hAnsi="Symbol" w:hint="default"/>
+      </w:rPr>
+    </w:lvl>
+    <w:lvl w:ilvl="7" w:tplc="040C0003" w:tentative="1">
+      <w:start w:val="1"/>
+      <w:numFmt w:val="bullet"/>
+      <w:lvlText w:val="o"/>
+      <w:lvlJc w:val="left"/>
+      <w:pPr>
+        <w:ind w:left="5760" w:hanging="360"/>
+      </w:pPr>
+      <w:rPr>
+        <w:rFonts w:ascii="Courier New" w:hAnsi="Courier New" w:cs="Courier New" w:hint="default"/>
+      </w:rPr>
+    </w:lvl>
+    <w:lvl w:ilvl="8" w:tplc="040C0005" w:tentative="1">
+      <w:start w:val="1"/>
+      <w:numFmt w:val="bullet"/>
+      <w:lvlText w:val=""/>
+      <w:lvlJc w:val="left"/>
+      <w:pPr>
+        <w:ind w:left="6480" w:hanging="360"/>
+      </w:pPr>
+      <w:rPr>
+        <w:rFonts w:ascii="Wingdings" w:hAnsi="Wingdings" w:hint="default"/>
+      </w:rPr>
+    </w:lvl>
+  </w:abstractNum>
+  <w:abstractNum w:abstractNumId="1">
     <w:nsid w:val="1D962B8C"/>
     <w:multiLevelType w:val="hybridMultilevel"/>
     <w:tmpl w:val="8D9C2D50"/>
@@ -1519,7 +1285,7 @@
       </w:rPr>
     </w:lvl>
   </w:abstractNum>
-  <w:abstractNum w:abstractNumId="1">
+  <w:abstractNum w:abstractNumId="2">
     <w:nsid w:val="2E023DE9"/>
     <w:multiLevelType w:val="hybridMultilevel"/>
     <w:tmpl w:val="C22CAC70"/>
@@ -1632,7 +1398,120 @@
       </w:rPr>
     </w:lvl>
   </w:abstractNum>
-  <w:abstractNum w:abstractNumId="2">
+  <w:abstractNum w:abstractNumId="3">
+    <w:nsid w:val="67E91CDB"/>
+    <w:multiLevelType w:val="hybridMultilevel"/>
+    <w:tmpl w:val="80FE2B5A"/>
+    <w:lvl w:ilvl="0" w:tplc="040C0001">
+      <w:start w:val="1"/>
+      <w:numFmt w:val="bullet"/>
+      <w:lvlText w:val=""/>
+      <w:lvlJc w:val="left"/>
+      <w:pPr>
+        <w:ind w:left="720" w:hanging="360"/>
+      </w:pPr>
+      <w:rPr>
+        <w:rFonts w:ascii="Symbol" w:hAnsi="Symbol" w:hint="default"/>
+      </w:rPr>
+    </w:lvl>
+    <w:lvl w:ilvl="1" w:tplc="040C0003" w:tentative="1">
+      <w:start w:val="1"/>
+      <w:numFmt w:val="bullet"/>
+      <w:lvlText w:val="o"/>
+      <w:lvlJc w:val="left"/>
+      <w:pPr>
+        <w:ind w:left="1440" w:hanging="360"/>
+      </w:pPr>
+      <w:rPr>
+        <w:rFonts w:ascii="Courier New" w:hAnsi="Courier New" w:cs="Courier New" w:hint="default"/>
+      </w:rPr>
+    </w:lvl>
+    <w:lvl w:ilvl="2" w:tplc="040C0005" w:tentative="1">
+      <w:start w:val="1"/>
+      <w:numFmt w:val="bullet"/>
+      <w:lvlText w:val=""/>
+      <w:lvlJc w:val="left"/>
+      <w:pPr>
+        <w:ind w:left="2160" w:hanging="360"/>
+      </w:pPr>
+      <w:rPr>
+        <w:rFonts w:ascii="Wingdings" w:hAnsi="Wingdings" w:hint="default"/>
+      </w:rPr>
+    </w:lvl>
+    <w:lvl w:ilvl="3" w:tplc="040C0001" w:tentative="1">
+      <w:start w:val="1"/>
+      <w:numFmt w:val="bullet"/>
+      <w:lvlText w:val=""/>
+      <w:lvlJc w:val="left"/>
+      <w:pPr>
+        <w:ind w:left="2880" w:hanging="360"/>
+      </w:pPr>
+      <w:rPr>
+        <w:rFonts w:ascii="Symbol" w:hAnsi="Symbol" w:hint="default"/>
+      </w:rPr>
+    </w:lvl>
+    <w:lvl w:ilvl="4" w:tplc="040C0003" w:tentative="1">
+      <w:start w:val="1"/>
+      <w:numFmt w:val="bullet"/>
+      <w:lvlText w:val="o"/>
+      <w:lvlJc w:val="left"/>
+      <w:pPr>
+        <w:ind w:left="3600" w:hanging="360"/>
+      </w:pPr>
+      <w:rPr>
+        <w:rFonts w:ascii="Courier New" w:hAnsi="Courier New" w:cs="Courier New" w:hint="default"/>
+      </w:rPr>
+    </w:lvl>
+    <w:lvl w:ilvl="5" w:tplc="040C0005" w:tentative="1">
+      <w:start w:val="1"/>
+      <w:numFmt w:val="bullet"/>
+      <w:lvlText w:val=""/>
+      <w:lvlJc w:val="left"/>
+      <w:pPr>
+        <w:ind w:left="4320" w:hanging="360"/>
+      </w:pPr>
+      <w:rPr>
+        <w:rFonts w:ascii="Wingdings" w:hAnsi="Wingdings" w:hint="default"/>
+      </w:rPr>
+    </w:lvl>
+    <w:lvl w:ilvl="6" w:tplc="040C0001" w:tentative="1">
+      <w:start w:val="1"/>
+      <w:numFmt w:val="bullet"/>
+      <w:lvlText w:val=""/>
+      <w:lvlJc w:val="left"/>
+      <w:pPr>
+        <w:ind w:left="5040" w:hanging="360"/>
+      </w:pPr>
+      <w:rPr>
+        <w:rFonts w:ascii="Symbol" w:hAnsi="Symbol" w:hint="default"/>
+      </w:rPr>
+    </w:lvl>
+    <w:lvl w:ilvl="7" w:tplc="040C0003" w:tentative="1">
+      <w:start w:val="1"/>
+      <w:numFmt w:val="bullet"/>
+      <w:lvlText w:val="o"/>
+      <w:lvlJc w:val="left"/>
+      <w:pPr>
+        <w:ind w:left="5760" w:hanging="360"/>
+      </w:pPr>
+      <w:rPr>
+        <w:rFonts w:ascii="Courier New" w:hAnsi="Courier New" w:cs="Courier New" w:hint="default"/>
+      </w:rPr>
+    </w:lvl>
+    <w:lvl w:ilvl="8" w:tplc="040C0005" w:tentative="1">
+      <w:start w:val="1"/>
+      <w:numFmt w:val="bullet"/>
+      <w:lvlText w:val=""/>
+      <w:lvlJc w:val="left"/>
+      <w:pPr>
+        <w:ind w:left="6480" w:hanging="360"/>
+      </w:pPr>
+      <w:rPr>
+        <w:rFonts w:ascii="Wingdings" w:hAnsi="Wingdings" w:hint="default"/>
+      </w:rPr>
+    </w:lvl>
+  </w:abstractNum>
+  <w:abstractNum w:abstractNumId="4">
     <w:nsid w:val="6B2E23B2"/>
     <w:multiLevelType w:val="hybridMultilevel"/>
     <w:tmpl w:val="3B709096"/>
@@ -1745,7 +1624,7 @@
       </w:rPr>
     </w:lvl>
   </w:abstractNum>
-  <w:abstractNum w:abstractNumId="3">
+  <w:abstractNum w:abstractNumId="5">
     <w:nsid w:val="7D0A29D5"/>
     <w:multiLevelType w:val="hybridMultilevel"/>
     <w:tmpl w:val="322E73E6"/>
@@ -1859,22 +1738,28 @@
     </w:lvl>
   </w:abstractNum>
   <w:num w:numId="1">
+    <w:abstractNumId w:val="1"/>
+  </w:num>
+  <w:num w:numId="2">
+    <w:abstractNumId w:val="4"/>
+  </w:num>
+  <w:num w:numId="3">
+    <w:abstractNumId w:val="5"/>
+  </w:num>
+  <w:num w:numId="4">
+    <w:abstractNumId w:val="2"/>
+  </w:num>
+  <w:num w:numId="5">
     <w:abstractNumId w:val="0"/>
   </w:num>
-  <w:num w:numId="2">
-    <w:abstractNumId w:val="2"/>
-  </w:num>
-  <w:num w:numId="3">
+  <w:num w:numId="6">
     <w:abstractNumId w:val="3"/>
-  </w:num>
-  <w:num w:numId="4">
-    <w:abstractNumId w:val="1"/>
   </w:num>
 </w:numbering>
 </file>
 
 <file path=word/styles.xml><?xml version="1.0" encoding="utf-8"?>
-<w:styles xmlns:mc="http://schemas.openxmlformats.org/markup-compatibility/2006" xmlns:r="http://schemas.openxmlformats.org/officeDocument/2006/relationships" xmlns:w="http://schemas.openxmlformats.org/wordprocessingml/2006/main" xmlns:w14="http://schemas.microsoft.com/office/word/2010/wordml" mc:Ignorable="w14">
+<w:styles xmlns:r="http://schemas.openxmlformats.org/officeDocument/2006/relationships" xmlns:w="http://schemas.openxmlformats.org/wordprocessingml/2006/main">
   <w:docDefaults>
     <w:rPrDefault>
       <w:rPr>
@@ -2032,6 +1917,7 @@
   <w:style w:type="paragraph" w:default="1" w:styleId="Normal">
     <w:name w:val="Normal"/>
     <w:qFormat/>
+    <w:rsid w:val="007574C6"/>
   </w:style>
   <w:style w:type="character" w:default="1" w:styleId="Policepardfaut">
     <w:name w:val="Default Paragraph Font"/>
@@ -2044,6 +1930,7 @@
     <w:uiPriority w:val="99"/>
     <w:semiHidden/>
     <w:unhideWhenUsed/>
+    <w:qFormat/>
     <w:tblPr>
       <w:tblInd w:w="0" w:type="dxa"/>
       <w:tblCellMar>

</xml_diff>